<commit_message>
1.9 Init add calback
</commit_message>
<xml_diff>
--- a/Donpush_SDK_Sample/Donpush Game Android SDK 연동 가이드.docx
+++ b/Donpush_SDK_Sample/Donpush Game Android SDK 연동 가이드.docx
@@ -479,6 +479,148 @@
             <w:tcW w:w="645" w:type="dxa"/>
             <w:tcBorders>
               <w:left w:val="single" w:color="000000" w:sz="8" w:space="0"/>
+              <w:right w:val="single" w:color="000000" w:sz="8" w:space="0"/>
+            </w:tcBorders>
+            <w:tcMar>
+              <w:top w:w="60" w:type="dxa"/>
+              <w:left w:w="60" w:type="dxa"/>
+              <w:bottom w:w="60" w:type="dxa"/>
+              <w:right w:w="60" w:type="dxa"/>
+            </w:tcMar>
+          </w:tcPr>
+          <w:p>
+            <w:pPr>
+              <w:contextualSpacing w:val="0"/>
+              <w:rPr>
+                <w:rFonts w:hint="eastAsia" w:eastAsia="SimSun"/>
+                <w:lang w:val="en-US" w:eastAsia="zh-CN"/>
+              </w:rPr>
+            </w:pPr>
+            <w:r>
+              <w:rPr>
+                <w:rFonts w:hint="eastAsia" w:eastAsia="SimSun"/>
+                <w:lang w:val="en-US" w:eastAsia="zh-CN"/>
+              </w:rPr>
+              <w:t>1.7</w:t>
+            </w:r>
+          </w:p>
+        </w:tc>
+        <w:tc>
+          <w:tcPr>
+            <w:tcW w:w="1380" w:type="dxa"/>
+            <w:tcBorders>
+              <w:right w:val="single" w:color="000000" w:sz="8" w:space="0"/>
+            </w:tcBorders>
+            <w:tcMar>
+              <w:top w:w="60" w:type="dxa"/>
+              <w:left w:w="60" w:type="dxa"/>
+              <w:bottom w:w="60" w:type="dxa"/>
+              <w:right w:w="60" w:type="dxa"/>
+            </w:tcMar>
+          </w:tcPr>
+          <w:p>
+            <w:pPr>
+              <w:ind w:left="60" w:firstLine="0"/>
+              <w:contextualSpacing w:val="0"/>
+              <w:rPr>
+                <w:rFonts w:hint="eastAsia" w:eastAsia="SimSun"/>
+                <w:lang w:val="en-US" w:eastAsia="zh-CN"/>
+              </w:rPr>
+            </w:pPr>
+            <w:r>
+              <w:rPr>
+                <w:rFonts w:hint="eastAsia" w:eastAsia="SimSun"/>
+                <w:lang w:val="en-US" w:eastAsia="zh-CN"/>
+              </w:rPr>
+              <w:t>2016.02.22</w:t>
+            </w:r>
+          </w:p>
+        </w:tc>
+        <w:tc>
+          <w:tcPr>
+            <w:tcW w:w="5805" w:type="dxa"/>
+            <w:tcBorders>
+              <w:right w:val="single" w:color="000000" w:sz="8" w:space="0"/>
+            </w:tcBorders>
+            <w:tcMar>
+              <w:top w:w="60" w:type="dxa"/>
+              <w:left w:w="60" w:type="dxa"/>
+              <w:bottom w:w="60" w:type="dxa"/>
+              <w:right w:w="60" w:type="dxa"/>
+            </w:tcMar>
+          </w:tcPr>
+          <w:p>
+            <w:pPr>
+              <w:ind w:left="60" w:firstLine="0"/>
+              <w:contextualSpacing w:val="0"/>
+              <w:rPr>
+                <w:rFonts w:hint="eastAsia" w:ascii="Arial Unicode MS" w:hAnsi="Arial Unicode MS" w:eastAsia="바탕" w:cs="Arial Unicode MS"/>
+                <w:lang w:val="en-US" w:eastAsia="ko-KR"/>
+              </w:rPr>
+            </w:pPr>
+            <w:r>
+              <w:rPr>
+                <w:rFonts w:hint="eastAsia" w:ascii="Arial Unicode MS" w:hAnsi="Arial Unicode MS" w:eastAsia="바탕" w:cs="Arial Unicode MS"/>
+                <w:lang w:val="en-US" w:eastAsia="ko-KR"/>
+              </w:rPr>
+              <w:t xml:space="preserve">reset_time 적용 </w:t>
+            </w:r>
+          </w:p>
+        </w:tc>
+        <w:tc>
+          <w:tcPr>
+            <w:tcW w:w="1410" w:type="dxa"/>
+            <w:tcBorders>
+              <w:right w:val="single" w:color="000000" w:sz="8" w:space="0"/>
+            </w:tcBorders>
+            <w:tcMar>
+              <w:top w:w="60" w:type="dxa"/>
+              <w:left w:w="60" w:type="dxa"/>
+              <w:bottom w:w="60" w:type="dxa"/>
+              <w:right w:w="60" w:type="dxa"/>
+            </w:tcMar>
+          </w:tcPr>
+          <w:p>
+            <w:pPr>
+              <w:contextualSpacing w:val="0"/>
+              <w:rPr>
+                <w:rFonts w:hint="eastAsia" w:ascii="Arial Unicode MS" w:hAnsi="Arial Unicode MS" w:eastAsia="바탕" w:cs="Arial Unicode MS"/>
+                <w:lang w:eastAsia="ko-KR"/>
+              </w:rPr>
+            </w:pPr>
+            <w:r>
+              <w:rPr>
+                <w:rFonts w:hint="eastAsia" w:ascii="Arial Unicode MS" w:hAnsi="Arial Unicode MS" w:eastAsia="바탕" w:cs="Arial Unicode MS"/>
+                <w:lang w:eastAsia="ko-KR"/>
+              </w:rPr>
+              <w:t>박홍석</w:t>
+            </w:r>
+          </w:p>
+        </w:tc>
+      </w:tr>
+      <w:tr>
+        <w:tblPrEx>
+          <w:tblBorders>
+            <w:top w:val="none" w:color="000000" w:sz="0" w:space="0"/>
+            <w:left w:val="none" w:color="000000" w:sz="0" w:space="0"/>
+            <w:bottom w:val="none" w:color="000000" w:sz="0" w:space="0"/>
+            <w:right w:val="none" w:color="000000" w:sz="0" w:space="0"/>
+            <w:insideH w:val="none" w:color="000000" w:sz="0" w:space="0"/>
+            <w:insideV w:val="none" w:color="000000" w:sz="0" w:space="0"/>
+          </w:tblBorders>
+          <w:tblLayout w:type="fixed"/>
+          <w:tblCellMar>
+            <w:top w:w="0" w:type="dxa"/>
+            <w:left w:w="108" w:type="dxa"/>
+            <w:bottom w:w="0" w:type="dxa"/>
+            <w:right w:w="108" w:type="dxa"/>
+          </w:tblCellMar>
+        </w:tblPrEx>
+        <w:tc>
+          <w:tcPr>
+            <w:tcW w:w="645" w:type="dxa"/>
+            <w:tcBorders>
+              <w:left w:val="single" w:color="000000" w:sz="8" w:space="0"/>
               <w:bottom w:val="single" w:color="000000" w:sz="8" w:space="0"/>
               <w:right w:val="single" w:color="000000" w:sz="8" w:space="0"/>
             </w:tcBorders>
@@ -502,7 +644,7 @@
                 <w:rFonts w:hint="eastAsia" w:eastAsia="SimSun"/>
                 <w:lang w:val="en-US" w:eastAsia="zh-CN"/>
               </w:rPr>
-              <w:t>1.7</w:t>
+              <w:t>1.9</w:t>
             </w:r>
           </w:p>
         </w:tc>
@@ -534,7 +676,7 @@
                 <w:rFonts w:hint="eastAsia" w:eastAsia="SimSun"/>
                 <w:lang w:val="en-US" w:eastAsia="zh-CN"/>
               </w:rPr>
-              <w:t>2016.02.22</w:t>
+              <w:t>2016.03.04</w:t>
             </w:r>
           </w:p>
         </w:tc>
@@ -557,17 +699,26 @@
               <w:ind w:left="60" w:firstLine="0"/>
               <w:contextualSpacing w:val="0"/>
               <w:rPr>
+                <w:rFonts w:hint="eastAsia" w:ascii="Arial Unicode MS" w:hAnsi="Arial Unicode MS" w:eastAsia="SimSun" w:cs="Arial Unicode MS"/>
+                <w:lang w:val="en-US" w:eastAsia="zh-CN"/>
+              </w:rPr>
+            </w:pPr>
+            <w:bookmarkStart w:id="0" w:name="_GoBack"/>
+            <w:r>
+              <w:rPr>
+                <w:rFonts w:hint="eastAsia" w:ascii="Arial Unicode MS" w:hAnsi="Arial Unicode MS" w:eastAsia="SimSun" w:cs="Arial Unicode MS"/>
+                <w:lang w:val="en-US" w:eastAsia="zh-CN"/>
+              </w:rPr>
+              <w:t xml:space="preserve">Init </w:t>
+            </w:r>
+            <w:r>
+              <w:rPr>
                 <w:rFonts w:hint="eastAsia" w:ascii="Arial Unicode MS" w:hAnsi="Arial Unicode MS" w:eastAsia="바탕" w:cs="Arial Unicode MS"/>
                 <w:lang w:val="en-US" w:eastAsia="ko-KR"/>
               </w:rPr>
-            </w:pPr>
-            <w:r>
-              <w:rPr>
-                <w:rFonts w:hint="eastAsia" w:ascii="Arial Unicode MS" w:hAnsi="Arial Unicode MS" w:eastAsia="바탕" w:cs="Arial Unicode MS"/>
-                <w:lang w:val="en-US" w:eastAsia="ko-KR"/>
-              </w:rPr>
-              <w:t xml:space="preserve">reset_time 적용 </w:t>
-            </w:r>
+              <w:t>함수 콜백 데이터 추가</w:t>
+            </w:r>
+            <w:bookmarkEnd w:id="0"/>
           </w:p>
         </w:tc>
         <w:tc>
@@ -1515,7 +1666,28 @@
                 <w:szCs w:val="21"/>
                 <w:shd w:val="clear" w:fill="434343"/>
               </w:rPr>
-              <w:t>public   void  init(String APP_KEY,boolean isdebug)</w:t>
+              <w:t>public   void  init(String APP_KEY,boolean isdebug</w:t>
+            </w:r>
+            <w:r>
+              <w:rPr>
+                <w:rFonts w:hint="eastAsia" w:ascii="Verdana" w:hAnsi="Verdana" w:eastAsia="바탕" w:cs="Verdana"/>
+                <w:color w:val="FFFFFF"/>
+                <w:sz w:val="21"/>
+                <w:szCs w:val="21"/>
+                <w:shd w:val="clear" w:fill="434343"/>
+                <w:lang w:val="en-US" w:eastAsia="ko-KR"/>
+              </w:rPr>
+              <w:t>,Result result</w:t>
+            </w:r>
+            <w:r>
+              <w:rPr>
+                <w:rFonts w:ascii="Verdana" w:hAnsi="Verdana" w:eastAsia="Verdana" w:cs="Verdana"/>
+                <w:color w:val="FFFFFF"/>
+                <w:sz w:val="21"/>
+                <w:szCs w:val="21"/>
+                <w:shd w:val="clear" w:fill="434343"/>
+              </w:rPr>
+              <w:t>)</w:t>
             </w:r>
           </w:p>
           <w:p>
@@ -1536,8 +1708,6 @@
           <w:p>
             <w:pPr>
               <w:contextualSpacing w:val="0"/>
-            </w:pPr>
-            <w:r>
               <w:rPr>
                 <w:rFonts w:ascii="Arial Unicode MS" w:hAnsi="Arial Unicode MS" w:eastAsia="Arial Unicode MS" w:cs="Arial Unicode MS"/>
                 <w:color w:val="FFFFFF"/>
@@ -1545,7 +1715,40 @@
                 <w:szCs w:val="21"/>
                 <w:shd w:val="clear" w:fill="434343"/>
               </w:rPr>
+            </w:pPr>
+            <w:r>
+              <w:rPr>
+                <w:rFonts w:ascii="Arial Unicode MS" w:hAnsi="Arial Unicode MS" w:eastAsia="Arial Unicode MS" w:cs="Arial Unicode MS"/>
+                <w:color w:val="FFFFFF"/>
+                <w:sz w:val="21"/>
+                <w:szCs w:val="21"/>
+                <w:shd w:val="clear" w:fill="434343"/>
+              </w:rPr>
               <w:t>// 디버그 모드 여부</w:t>
+            </w:r>
+          </w:p>
+          <w:p>
+            <w:pPr>
+              <w:contextualSpacing w:val="0"/>
+              <w:rPr>
+                <w:rFonts w:hint="eastAsia" w:ascii="Arial Unicode MS" w:hAnsi="Arial Unicode MS" w:eastAsia="바탕" w:cs="Arial Unicode MS"/>
+                <w:color w:val="FFFFFF"/>
+                <w:sz w:val="21"/>
+                <w:szCs w:val="21"/>
+                <w:shd w:val="clear" w:fill="434343"/>
+                <w:lang w:val="en-US" w:eastAsia="ko-KR"/>
+              </w:rPr>
+            </w:pPr>
+            <w:r>
+              <w:rPr>
+                <w:rFonts w:hint="eastAsia" w:ascii="Arial Unicode MS" w:hAnsi="Arial Unicode MS" w:eastAsia="바탕" w:cs="Arial Unicode MS"/>
+                <w:color w:val="FFFFFF"/>
+                <w:sz w:val="21"/>
+                <w:szCs w:val="21"/>
+                <w:shd w:val="clear" w:fill="434343"/>
+                <w:lang w:val="en-US" w:eastAsia="ko-KR"/>
+              </w:rPr>
+              <w:t xml:space="preserve">//결과 응답 </w:t>
             </w:r>
           </w:p>
         </w:tc>
@@ -1553,8 +1756,66 @@
     </w:tbl>
     <w:p>
       <w:pPr>
-        <w:contextualSpacing w:val="0"/>
-      </w:pPr>
+        <w:spacing w:after="240"/>
+        <w:contextualSpacing w:val="0"/>
+        <w:rPr>
+          <w:rFonts w:hint="eastAsia" w:eastAsia="바탕"/>
+          <w:lang w:val="en-US" w:eastAsia="ko-KR"/>
+        </w:rPr>
+      </w:pPr>
+    </w:p>
+    <w:p>
+      <w:pPr>
+        <w:spacing w:after="240"/>
+        <w:contextualSpacing w:val="0"/>
+      </w:pPr>
+      <w:r>
+        <w:rPr>
+          <w:rFonts w:hint="eastAsia" w:eastAsia="바탕"/>
+          <w:lang w:val="en-US" w:eastAsia="ko-KR"/>
+        </w:rPr>
+        <w:t xml:space="preserve">4) </w:t>
+      </w:r>
+      <w:r>
+        <w:rPr>
+          <w:rFonts w:ascii="Arial Unicode MS" w:hAnsi="Arial Unicode MS" w:eastAsia="Arial Unicode MS" w:cs="Arial Unicode MS"/>
+          <w:sz w:val="21"/>
+          <w:szCs w:val="21"/>
+        </w:rPr>
+        <w:t>응답 SUCCESS JSON</w:t>
+      </w:r>
+    </w:p>
+    <w:p>
+      <w:pPr>
+        <w:contextualSpacing w:val="0"/>
+        <w:rPr>
+          <w:rFonts w:hint="eastAsia" w:eastAsia="바탕"/>
+          <w:lang w:val="en-US" w:eastAsia="ko-KR"/>
+        </w:rPr>
+      </w:pPr>
+      <w:r>
+        <w:rPr>
+          <w:rFonts w:hint="eastAsia" w:eastAsia="바탕"/>
+          <w:lang w:val="en-US" w:eastAsia="ko-KR"/>
+        </w:rPr>
+        <w:t xml:space="preserve">응답 내용은 get_score함수 응답 내용과 같습니다. </w:t>
+      </w:r>
+    </w:p>
+    <w:p>
+      <w:pPr>
+        <w:contextualSpacing w:val="0"/>
+        <w:rPr>
+          <w:rFonts w:hint="eastAsia" w:eastAsia="바탕"/>
+          <w:lang w:val="en-US" w:eastAsia="ko-KR"/>
+        </w:rPr>
+      </w:pPr>
+      <w:r>
+        <w:rPr>
+          <w:rFonts w:hint="eastAsia" w:eastAsia="바탕"/>
+          <w:lang w:val="en-US" w:eastAsia="ko-KR"/>
+        </w:rPr>
+        <w:t xml:space="preserve"> </w:t>
+      </w:r>
     </w:p>
     <w:p>
       <w:pPr>
@@ -2254,12 +2515,16 @@
       <w:pPr>
         <w:spacing w:after="240"/>
         <w:contextualSpacing w:val="0"/>
-      </w:pPr>
-      <w:r>
         <w:rPr>
           <w:sz w:val="24"/>
           <w:szCs w:val="24"/>
         </w:rPr>
+      </w:pPr>
+      <w:r>
+        <w:rPr>
+          <w:sz w:val="24"/>
+          <w:szCs w:val="24"/>
+        </w:rPr>
         <w:t xml:space="preserve"> </w:t>
       </w:r>
     </w:p>
@@ -2268,12 +2533,15 @@
         <w:spacing w:after="240"/>
         <w:contextualSpacing w:val="0"/>
       </w:pPr>
-    </w:p>
-    <w:p>
-      <w:pPr>
-        <w:spacing w:after="240"/>
-        <w:contextualSpacing w:val="0"/>
-      </w:pPr>
+      <w:r>
+        <w:rPr>
+          <w:rFonts w:hint="eastAsia" w:eastAsia="바탕"/>
+          <w:sz w:val="24"/>
+          <w:szCs w:val="24"/>
+          <w:lang w:val="en-US" w:eastAsia="ko-KR"/>
+        </w:rPr>
+        <w:t xml:space="preserve"> </w:t>
+      </w:r>
     </w:p>
     <w:p>
       <w:pPr>
@@ -4725,19 +4993,7 @@
                 <w:szCs w:val="21"/>
                 <w:lang w:val="en-US" w:eastAsia="zh-CN"/>
               </w:rPr>
-              <w:t>//알람을 띄울때 default 메세지 (게임 개발자가 자체로 알람 내용을 정해서 보여줄것을 권장합니다.</w:t>
-            </w:r>
-            <w:bookmarkStart w:id="0" w:name="_GoBack"/>
-            <w:bookmarkEnd w:id="0"/>
-            <w:r>
-              <w:rPr>
-                <w:rFonts w:hint="eastAsia" w:ascii="Verdana" w:hAnsi="Verdana" w:eastAsia="SimSun" w:cs="Verdana"/>
-                <w:color w:val="FFFFFF"/>
-                <w:sz w:val="21"/>
-                <w:szCs w:val="21"/>
-                <w:lang w:val="en-US" w:eastAsia="zh-CN"/>
-              </w:rPr>
-              <w:t>)</w:t>
+              <w:t>//알람을 띄울때 default 메세지 (게임 개발자가 자체로 알람 내용을 정해서 보여줄것을 권장합니다.)</w:t>
             </w:r>
           </w:p>
           <w:p>
@@ -7589,6 +7845,7 @@
   <w:style w:type="table" w:customStyle="1" w:styleId="27">
     <w:name w:val="_Style 24"/>
     <w:basedOn w:val="12"/>
+    <w:qFormat/>
     <w:uiPriority w:val="0"/>
     <w:tblPr>
       <w:tblLayout w:type="fixed"/>
@@ -7732,6 +7989,7 @@
   <w:style w:type="table" w:customStyle="1" w:styleId="34">
     <w:name w:val="_Style 31"/>
     <w:basedOn w:val="12"/>
+    <w:qFormat/>
     <w:uiPriority w:val="0"/>
     <w:tblPr>
       <w:tblLayout w:type="fixed"/>

</xml_diff>